<commit_message>
Updated Chapter 3.1.14 docx.
</commit_message>
<xml_diff>
--- a/out/production/bachelorinnlandet/chapters/3.1.14.docx
+++ b/out/production/bachelorinnlandet/chapters/3.1.14.docx
@@ -1,6 +1,6 @@
 
 <file path=word/document.xml><?xml version="1.0" encoding="utf-8"?>
-<w:document xmlns:wpc="http://schemas.microsoft.com/office/word/2010/wordprocessingCanvas" xmlns:cx="http://schemas.microsoft.com/office/drawing/2014/chartex" xmlns:cx1="http://schemas.microsoft.com/office/drawing/2015/9/8/chartex" xmlns:cx2="http://schemas.microsoft.com/office/drawing/2015/10/21/chartex" xmlns:cx3="http://schemas.microsoft.com/office/drawing/2016/5/9/chartex" xmlns:cx4="http://schemas.microsoft.com/office/drawing/2016/5/10/chartex" xmlns:cx5="http://schemas.microsoft.com/office/drawing/2016/5/11/chartex" xmlns:cx6="http://schemas.microsoft.com/office/drawing/2016/5/12/chartex" xmlns:cx7="http://schemas.microsoft.com/office/drawing/2016/5/13/chartex" xmlns:cx8="http://schemas.microsoft.com/office/drawing/2016/5/14/chartex" xmlns:mc="http://schemas.openxmlformats.org/markup-compatibility/2006" xmlns:aink="http://schemas.microsoft.com/office/drawing/2016/ink" xmlns:am3d="http://schemas.microsoft.com/office/drawing/2017/model3d" xmlns:o="urn:schemas-microsoft-com:office:office" xmlns:r="http://schemas.openxmlformats.org/officeDocument/2006/relationships" xmlns:m="http://schemas.openxmlformats.org/officeDocument/2006/math" xmlns:v="urn:schemas-microsoft-com:vml" xmlns:wp14="http://schemas.microsoft.com/office/word/2010/wordprocessingDrawing" xmlns:wp="http://schemas.openxmlformats.org/drawingml/2006/wordprocessingDrawing" xmlns:w10="urn:schemas-microsoft-com:office:word" xmlns:w="http://schemas.openxmlformats.org/wordprocessingml/2006/main" xmlns:w14="http://schemas.microsoft.com/office/word/2010/wordml" xmlns:w15="http://schemas.microsoft.com/office/word/2012/wordml" xmlns:w16cex="http://schemas.microsoft.com/office/word/2018/wordml/cex" xmlns:w16cid="http://schemas.microsoft.com/office/word/2016/wordml/cid" xmlns:w16="http://schemas.microsoft.com/office/word/2018/wordml" xmlns:w16se="http://schemas.microsoft.com/office/word/2015/wordml/symex" xmlns:wpg="http://schemas.microsoft.com/office/word/2010/wordprocessingGroup" xmlns:wpi="http://schemas.microsoft.com/office/word/2010/wordprocessingInk" xmlns:wne="http://schemas.microsoft.com/office/word/2006/wordml" xmlns:wps="http://schemas.microsoft.com/office/word/2010/wordprocessingShape" mc:Ignorable="w14 w15 w16se w16cid w16 w16cex wp14">
+<w:document xmlns:wpc="http://schemas.microsoft.com/office/word/2010/wordprocessingCanvas" xmlns:cx="http://schemas.microsoft.com/office/drawing/2014/chartex" xmlns:cx1="http://schemas.microsoft.com/office/drawing/2015/9/8/chartex" xmlns:cx2="http://schemas.microsoft.com/office/drawing/2015/10/21/chartex" xmlns:cx3="http://schemas.microsoft.com/office/drawing/2016/5/9/chartex" xmlns:cx4="http://schemas.microsoft.com/office/drawing/2016/5/10/chartex" xmlns:cx5="http://schemas.microsoft.com/office/drawing/2016/5/11/chartex" xmlns:cx6="http://schemas.microsoft.com/office/drawing/2016/5/12/chartex" xmlns:cx7="http://schemas.microsoft.com/office/drawing/2016/5/13/chartex" xmlns:cx8="http://schemas.microsoft.com/office/drawing/2016/5/14/chartex" xmlns:mc="http://schemas.openxmlformats.org/markup-compatibility/2006" xmlns:aink="http://schemas.microsoft.com/office/drawing/2016/ink" xmlns:am3d="http://schemas.microsoft.com/office/drawing/2017/model3d" xmlns:o="urn:schemas-microsoft-com:office:office" xmlns:r="http://schemas.openxmlformats.org/officeDocument/2006/relationships" xmlns:m="http://schemas.openxmlformats.org/officeDocument/2006/math" xmlns:v="urn:schemas-microsoft-com:vml" xmlns:wp14="http://schemas.microsoft.com/office/word/2010/wordprocessingDrawing" xmlns:wp="http://schemas.openxmlformats.org/drawingml/2006/wordprocessingDrawing" xmlns:w10="urn:schemas-microsoft-com:office:word" xmlns:w="http://schemas.openxmlformats.org/wordprocessingml/2006/main" xmlns:w14="http://schemas.microsoft.com/office/word/2010/wordml" xmlns:w15="http://schemas.microsoft.com/office/word/2012/wordml" xmlns:w16cex="http://schemas.microsoft.com/office/word/2018/wordml/cex" xmlns:w16cid="http://schemas.microsoft.com/office/word/2016/wordml/cid" xmlns:w16="http://schemas.microsoft.com/office/word/2018/wordml" xmlns:w16sdtdh="http://schemas.microsoft.com/office/word/2020/wordml/sdtdatahash" xmlns:w16se="http://schemas.microsoft.com/office/word/2015/wordml/symex" xmlns:wpg="http://schemas.microsoft.com/office/word/2010/wordprocessingGroup" xmlns:wpi="http://schemas.microsoft.com/office/word/2010/wordprocessingInk" xmlns:wne="http://schemas.microsoft.com/office/word/2006/wordml" xmlns:wps="http://schemas.microsoft.com/office/word/2010/wordprocessingShape" mc:Ignorable="w14 w15 w16se w16cid w16 w16cex w16sdtdh wp14">
   <w:body>
     <w:p>
       <w:pPr>
@@ -61,29 +61,165 @@
     <w:p/>
     <w:p>
       <w:r>
-        <w:t>Første registrering</w:t>
-      </w:r>
-      <w:r>
-        <w:t xml:space="preserve"> eller </w:t>
-      </w:r>
-      <w:r>
-        <w:t>Siste registrering</w:t>
-      </w:r>
-      <w:r>
-        <w:t xml:space="preserve"> er ikke innfor </w:t>
-      </w:r>
-      <w:r>
-        <w:t>ARKIVDELSTARTÅRSTALL</w:t>
-      </w:r>
-      <w:r>
-        <w:rPr>
-          <w:b/>
-          <w:bCs/>
-          <w:u w:val="single"/>
-        </w:rPr>
-        <w:t>.</w:t>
+        <w:t>OBSOBS! FØLGENDE MÅ GJØRES PER ARKIVDEL I UTTREKK MED FLERE ARKIVDELER!</w:t>
       </w:r>
     </w:p>
+    <w:p>
+      <w:r>
+        <w:t>Vi finner registeringer som er utenom arkivdel start- og sluttdato. Dette gjelder:</w:t>
+      </w:r>
+    </w:p>
+    <w:tbl>
+      <w:tblPr>
+        <w:tblStyle w:val="Tabellrutenett"/>
+        <w:tblW w:w="0" w:type="auto"/>
+        <w:tblLook w:val="04A0" w:firstRow="1" w:lastRow="0" w:firstColumn="1" w:lastColumn="0" w:noHBand="0" w:noVBand="1"/>
+      </w:tblPr>
+      <w:tblGrid>
+        <w:gridCol w:w="1945"/>
+        <w:gridCol w:w="1619"/>
+        <w:gridCol w:w="1695"/>
+        <w:gridCol w:w="1193"/>
+        <w:gridCol w:w="1701"/>
+      </w:tblGrid>
+      <w:tr>
+        <w:tc>
+          <w:tcPr>
+            <w:tcW w:w="1945" w:type="dxa"/>
+            <w:tcBorders>
+              <w:top w:val="single" w:sz="4" w:space="0" w:color="auto"/>
+              <w:left w:val="single" w:sz="4" w:space="0" w:color="auto"/>
+              <w:bottom w:val="single" w:sz="4" w:space="0" w:color="auto"/>
+              <w:right w:val="single" w:sz="4" w:space="0" w:color="auto"/>
+            </w:tcBorders>
+            <w:hideMark/>
+          </w:tcPr>
+          <w:p>
+            <w:pPr>
+              <w:rPr>
+                <w:b/>
+                <w:bCs/>
+              </w:rPr>
+            </w:pPr>
+            <w:r>
+              <w:rPr>
+                <w:b/>
+                <w:bCs/>
+              </w:rPr>
+              <w:t>RegistreringsID</w:t>
+            </w:r>
+          </w:p>
+        </w:tc>
+        <w:tc>
+          <w:tcPr>
+            <w:tcW w:w="1619" w:type="dxa"/>
+            <w:tcBorders>
+              <w:top w:val="single" w:sz="4" w:space="0" w:color="auto"/>
+              <w:left w:val="single" w:sz="4" w:space="0" w:color="auto"/>
+              <w:bottom w:val="single" w:sz="4" w:space="0" w:color="auto"/>
+              <w:right w:val="single" w:sz="4" w:space="0" w:color="auto"/>
+            </w:tcBorders>
+            <w:hideMark/>
+          </w:tcPr>
+          <w:p>
+            <w:pPr>
+              <w:rPr>
+                <w:b/>
+                <w:bCs/>
+              </w:rPr>
+            </w:pPr>
+            <w:r>
+              <w:rPr>
+                <w:b/>
+                <w:bCs/>
+              </w:rPr>
+              <w:t>SystemID</w:t>
+            </w:r>
+          </w:p>
+        </w:tc>
+        <w:tc>
+          <w:tcPr>
+            <w:tcW w:w="1617" w:type="dxa"/>
+            <w:tcBorders>
+              <w:top w:val="single" w:sz="4" w:space="0" w:color="auto"/>
+              <w:left w:val="single" w:sz="4" w:space="0" w:color="auto"/>
+              <w:bottom w:val="single" w:sz="4" w:space="0" w:color="auto"/>
+              <w:right w:val="single" w:sz="4" w:space="0" w:color="auto"/>
+            </w:tcBorders>
+            <w:hideMark/>
+          </w:tcPr>
+          <w:p>
+            <w:pPr>
+              <w:rPr>
+                <w:b/>
+                <w:bCs/>
+              </w:rPr>
+            </w:pPr>
+            <w:r>
+              <w:rPr>
+                <w:b/>
+                <w:bCs/>
+              </w:rPr>
+              <w:t>OpprettetDato</w:t>
+            </w:r>
+          </w:p>
+        </w:tc>
+        <w:tc>
+          <w:tcPr>
+            <w:tcW w:w="1193" w:type="dxa"/>
+            <w:tcBorders>
+              <w:top w:val="single" w:sz="4" w:space="0" w:color="auto"/>
+              <w:left w:val="single" w:sz="4" w:space="0" w:color="auto"/>
+              <w:bottom w:val="single" w:sz="4" w:space="0" w:color="auto"/>
+              <w:right w:val="single" w:sz="4" w:space="0" w:color="auto"/>
+            </w:tcBorders>
+            <w:hideMark/>
+          </w:tcPr>
+          <w:p>
+            <w:pPr>
+              <w:rPr>
+                <w:b/>
+                <w:bCs/>
+              </w:rPr>
+            </w:pPr>
+            <w:r>
+              <w:rPr>
+                <w:b/>
+                <w:bCs/>
+              </w:rPr>
+              <w:t>MappeID</w:t>
+            </w:r>
+          </w:p>
+        </w:tc>
+        <w:tc>
+          <w:tcPr>
+            <w:tcW w:w="1701" w:type="dxa"/>
+            <w:tcBorders>
+              <w:top w:val="single" w:sz="4" w:space="0" w:color="auto"/>
+              <w:left w:val="single" w:sz="4" w:space="0" w:color="auto"/>
+              <w:bottom w:val="single" w:sz="4" w:space="0" w:color="auto"/>
+              <w:right w:val="single" w:sz="4" w:space="0" w:color="auto"/>
+            </w:tcBorders>
+            <w:hideMark/>
+          </w:tcPr>
+          <w:p>
+            <w:pPr>
+              <w:rPr>
+                <w:b/>
+                <w:bCs/>
+              </w:rPr>
+            </w:pPr>
+            <w:r>
+              <w:rPr>
+                <w:b/>
+                <w:bCs/>
+              </w:rPr>
+              <w:t>Arkivdel tittel</w:t>
+            </w:r>
+          </w:p>
+        </w:tc>
+      </w:tr>
+    </w:tbl>
     <w:p/>
     <w:p>
       <w:r>
@@ -145,6 +281,8 @@
         <w:t>SJEKK MED N5.11 og N5. 18 (3.1.5 og 3.1.9) for deres datoer.</w:t>
       </w:r>
     </w:p>
+    <w:p/>
+    <w:p/>
     <w:p/>
     <w:sectPr>
       <w:headerReference w:type="even" r:id="rId11"/>
@@ -164,7 +302,7 @@
 </file>
 
 <file path=word/endnotes.xml><?xml version="1.0" encoding="utf-8"?>
-<w:endnotes xmlns:wpc="http://schemas.microsoft.com/office/word/2010/wordprocessingCanvas" xmlns:cx="http://schemas.microsoft.com/office/drawing/2014/chartex" xmlns:cx1="http://schemas.microsoft.com/office/drawing/2015/9/8/chartex" xmlns:cx2="http://schemas.microsoft.com/office/drawing/2015/10/21/chartex" xmlns:cx3="http://schemas.microsoft.com/office/drawing/2016/5/9/chartex" xmlns:cx4="http://schemas.microsoft.com/office/drawing/2016/5/10/chartex" xmlns:cx5="http://schemas.microsoft.com/office/drawing/2016/5/11/chartex" xmlns:cx6="http://schemas.microsoft.com/office/drawing/2016/5/12/chartex" xmlns:cx7="http://schemas.microsoft.com/office/drawing/2016/5/13/chartex" xmlns:cx8="http://schemas.microsoft.com/office/drawing/2016/5/14/chartex" xmlns:mc="http://schemas.openxmlformats.org/markup-compatibility/2006" xmlns:aink="http://schemas.microsoft.com/office/drawing/2016/ink" xmlns:am3d="http://schemas.microsoft.com/office/drawing/2017/model3d" xmlns:o="urn:schemas-microsoft-com:office:office" xmlns:r="http://schemas.openxmlformats.org/officeDocument/2006/relationships" xmlns:m="http://schemas.openxmlformats.org/officeDocument/2006/math" xmlns:v="urn:schemas-microsoft-com:vml" xmlns:wp14="http://schemas.microsoft.com/office/word/2010/wordprocessingDrawing" xmlns:wp="http://schemas.openxmlformats.org/drawingml/2006/wordprocessingDrawing" xmlns:w10="urn:schemas-microsoft-com:office:word" xmlns:w="http://schemas.openxmlformats.org/wordprocessingml/2006/main" xmlns:w14="http://schemas.microsoft.com/office/word/2010/wordml" xmlns:w15="http://schemas.microsoft.com/office/word/2012/wordml" xmlns:w16cex="http://schemas.microsoft.com/office/word/2018/wordml/cex" xmlns:w16cid="http://schemas.microsoft.com/office/word/2016/wordml/cid" xmlns:w16="http://schemas.microsoft.com/office/word/2018/wordml" xmlns:w16se="http://schemas.microsoft.com/office/word/2015/wordml/symex" xmlns:wpg="http://schemas.microsoft.com/office/word/2010/wordprocessingGroup" xmlns:wpi="http://schemas.microsoft.com/office/word/2010/wordprocessingInk" xmlns:wne="http://schemas.microsoft.com/office/word/2006/wordml" xmlns:wps="http://schemas.microsoft.com/office/word/2010/wordprocessingShape" mc:Ignorable="w14 w15 w16se w16cid w16 w16cex wp14">
+<w:endnotes xmlns:wpc="http://schemas.microsoft.com/office/word/2010/wordprocessingCanvas" xmlns:cx="http://schemas.microsoft.com/office/drawing/2014/chartex" xmlns:cx1="http://schemas.microsoft.com/office/drawing/2015/9/8/chartex" xmlns:cx2="http://schemas.microsoft.com/office/drawing/2015/10/21/chartex" xmlns:cx3="http://schemas.microsoft.com/office/drawing/2016/5/9/chartex" xmlns:cx4="http://schemas.microsoft.com/office/drawing/2016/5/10/chartex" xmlns:cx5="http://schemas.microsoft.com/office/drawing/2016/5/11/chartex" xmlns:cx6="http://schemas.microsoft.com/office/drawing/2016/5/12/chartex" xmlns:cx7="http://schemas.microsoft.com/office/drawing/2016/5/13/chartex" xmlns:cx8="http://schemas.microsoft.com/office/drawing/2016/5/14/chartex" xmlns:mc="http://schemas.openxmlformats.org/markup-compatibility/2006" xmlns:aink="http://schemas.microsoft.com/office/drawing/2016/ink" xmlns:am3d="http://schemas.microsoft.com/office/drawing/2017/model3d" xmlns:o="urn:schemas-microsoft-com:office:office" xmlns:r="http://schemas.openxmlformats.org/officeDocument/2006/relationships" xmlns:m="http://schemas.openxmlformats.org/officeDocument/2006/math" xmlns:v="urn:schemas-microsoft-com:vml" xmlns:wp14="http://schemas.microsoft.com/office/word/2010/wordprocessingDrawing" xmlns:wp="http://schemas.openxmlformats.org/drawingml/2006/wordprocessingDrawing" xmlns:w10="urn:schemas-microsoft-com:office:word" xmlns:w="http://schemas.openxmlformats.org/wordprocessingml/2006/main" xmlns:w14="http://schemas.microsoft.com/office/word/2010/wordml" xmlns:w15="http://schemas.microsoft.com/office/word/2012/wordml" xmlns:w16cex="http://schemas.microsoft.com/office/word/2018/wordml/cex" xmlns:w16cid="http://schemas.microsoft.com/office/word/2016/wordml/cid" xmlns:w16="http://schemas.microsoft.com/office/word/2018/wordml" xmlns:w16sdtdh="http://schemas.microsoft.com/office/word/2020/wordml/sdtdatahash" xmlns:w16se="http://schemas.microsoft.com/office/word/2015/wordml/symex" xmlns:wpg="http://schemas.microsoft.com/office/word/2010/wordprocessingGroup" xmlns:wpi="http://schemas.microsoft.com/office/word/2010/wordprocessingInk" xmlns:wne="http://schemas.microsoft.com/office/word/2006/wordml" xmlns:wps="http://schemas.microsoft.com/office/word/2010/wordprocessingShape" mc:Ignorable="w14 w15 w16se w16cid w16 w16cex w16sdtdh wp14">
   <w:endnote w:type="separator" w:id="-1">
     <w:p>
       <w:r>
@@ -183,7 +321,7 @@
 </file>
 
 <file path=word/footer1.xml><?xml version="1.0" encoding="utf-8"?>
-<w:ftr xmlns:wpc="http://schemas.microsoft.com/office/word/2010/wordprocessingCanvas" xmlns:cx="http://schemas.microsoft.com/office/drawing/2014/chartex" xmlns:cx1="http://schemas.microsoft.com/office/drawing/2015/9/8/chartex" xmlns:cx2="http://schemas.microsoft.com/office/drawing/2015/10/21/chartex" xmlns:cx3="http://schemas.microsoft.com/office/drawing/2016/5/9/chartex" xmlns:cx4="http://schemas.microsoft.com/office/drawing/2016/5/10/chartex" xmlns:cx5="http://schemas.microsoft.com/office/drawing/2016/5/11/chartex" xmlns:cx6="http://schemas.microsoft.com/office/drawing/2016/5/12/chartex" xmlns:cx7="http://schemas.microsoft.com/office/drawing/2016/5/13/chartex" xmlns:cx8="http://schemas.microsoft.com/office/drawing/2016/5/14/chartex" xmlns:mc="http://schemas.openxmlformats.org/markup-compatibility/2006" xmlns:aink="http://schemas.microsoft.com/office/drawing/2016/ink" xmlns:am3d="http://schemas.microsoft.com/office/drawing/2017/model3d" xmlns:o="urn:schemas-microsoft-com:office:office" xmlns:r="http://schemas.openxmlformats.org/officeDocument/2006/relationships" xmlns:m="http://schemas.openxmlformats.org/officeDocument/2006/math" xmlns:v="urn:schemas-microsoft-com:vml" xmlns:wp14="http://schemas.microsoft.com/office/word/2010/wordprocessingDrawing" xmlns:wp="http://schemas.openxmlformats.org/drawingml/2006/wordprocessingDrawing" xmlns:w10="urn:schemas-microsoft-com:office:word" xmlns:w="http://schemas.openxmlformats.org/wordprocessingml/2006/main" xmlns:w14="http://schemas.microsoft.com/office/word/2010/wordml" xmlns:w15="http://schemas.microsoft.com/office/word/2012/wordml" xmlns:w16cex="http://schemas.microsoft.com/office/word/2018/wordml/cex" xmlns:w16cid="http://schemas.microsoft.com/office/word/2016/wordml/cid" xmlns:w16="http://schemas.microsoft.com/office/word/2018/wordml" xmlns:w16se="http://schemas.microsoft.com/office/word/2015/wordml/symex" xmlns:wpg="http://schemas.microsoft.com/office/word/2010/wordprocessingGroup" xmlns:wpi="http://schemas.microsoft.com/office/word/2010/wordprocessingInk" xmlns:wne="http://schemas.microsoft.com/office/word/2006/wordml" xmlns:wps="http://schemas.microsoft.com/office/word/2010/wordprocessingShape" mc:Ignorable="w14 w15 w16se w16cid w16 w16cex wp14">
+<w:ftr xmlns:wpc="http://schemas.microsoft.com/office/word/2010/wordprocessingCanvas" xmlns:cx="http://schemas.microsoft.com/office/drawing/2014/chartex" xmlns:cx1="http://schemas.microsoft.com/office/drawing/2015/9/8/chartex" xmlns:cx2="http://schemas.microsoft.com/office/drawing/2015/10/21/chartex" xmlns:cx3="http://schemas.microsoft.com/office/drawing/2016/5/9/chartex" xmlns:cx4="http://schemas.microsoft.com/office/drawing/2016/5/10/chartex" xmlns:cx5="http://schemas.microsoft.com/office/drawing/2016/5/11/chartex" xmlns:cx6="http://schemas.microsoft.com/office/drawing/2016/5/12/chartex" xmlns:cx7="http://schemas.microsoft.com/office/drawing/2016/5/13/chartex" xmlns:cx8="http://schemas.microsoft.com/office/drawing/2016/5/14/chartex" xmlns:mc="http://schemas.openxmlformats.org/markup-compatibility/2006" xmlns:aink="http://schemas.microsoft.com/office/drawing/2016/ink" xmlns:am3d="http://schemas.microsoft.com/office/drawing/2017/model3d" xmlns:o="urn:schemas-microsoft-com:office:office" xmlns:r="http://schemas.openxmlformats.org/officeDocument/2006/relationships" xmlns:m="http://schemas.openxmlformats.org/officeDocument/2006/math" xmlns:v="urn:schemas-microsoft-com:vml" xmlns:wp14="http://schemas.microsoft.com/office/word/2010/wordprocessingDrawing" xmlns:wp="http://schemas.openxmlformats.org/drawingml/2006/wordprocessingDrawing" xmlns:w10="urn:schemas-microsoft-com:office:word" xmlns:w="http://schemas.openxmlformats.org/wordprocessingml/2006/main" xmlns:w14="http://schemas.microsoft.com/office/word/2010/wordml" xmlns:w15="http://schemas.microsoft.com/office/word/2012/wordml" xmlns:w16cex="http://schemas.microsoft.com/office/word/2018/wordml/cex" xmlns:w16cid="http://schemas.microsoft.com/office/word/2016/wordml/cid" xmlns:w16="http://schemas.microsoft.com/office/word/2018/wordml" xmlns:w16sdtdh="http://schemas.microsoft.com/office/word/2020/wordml/sdtdatahash" xmlns:w16se="http://schemas.microsoft.com/office/word/2015/wordml/symex" xmlns:wpg="http://schemas.microsoft.com/office/word/2010/wordprocessingGroup" xmlns:wpi="http://schemas.microsoft.com/office/word/2010/wordprocessingInk" xmlns:wne="http://schemas.microsoft.com/office/word/2006/wordml" xmlns:wps="http://schemas.microsoft.com/office/word/2010/wordprocessingShape" mc:Ignorable="w14 w15 w16se w16cid w16 w16cex w16sdtdh wp14">
   <w:p>
     <w:pPr>
       <w:pStyle w:val="Bunntekst"/>
@@ -193,7 +331,7 @@
 </file>
 
 <file path=word/footer2.xml><?xml version="1.0" encoding="utf-8"?>
-<w:ftr xmlns:wpc="http://schemas.microsoft.com/office/word/2010/wordprocessingCanvas" xmlns:cx="http://schemas.microsoft.com/office/drawing/2014/chartex" xmlns:cx1="http://schemas.microsoft.com/office/drawing/2015/9/8/chartex" xmlns:cx2="http://schemas.microsoft.com/office/drawing/2015/10/21/chartex" xmlns:cx3="http://schemas.microsoft.com/office/drawing/2016/5/9/chartex" xmlns:cx4="http://schemas.microsoft.com/office/drawing/2016/5/10/chartex" xmlns:cx5="http://schemas.microsoft.com/office/drawing/2016/5/11/chartex" xmlns:cx6="http://schemas.microsoft.com/office/drawing/2016/5/12/chartex" xmlns:cx7="http://schemas.microsoft.com/office/drawing/2016/5/13/chartex" xmlns:cx8="http://schemas.microsoft.com/office/drawing/2016/5/14/chartex" xmlns:mc="http://schemas.openxmlformats.org/markup-compatibility/2006" xmlns:aink="http://schemas.microsoft.com/office/drawing/2016/ink" xmlns:am3d="http://schemas.microsoft.com/office/drawing/2017/model3d" xmlns:o="urn:schemas-microsoft-com:office:office" xmlns:r="http://schemas.openxmlformats.org/officeDocument/2006/relationships" xmlns:m="http://schemas.openxmlformats.org/officeDocument/2006/math" xmlns:v="urn:schemas-microsoft-com:vml" xmlns:wp14="http://schemas.microsoft.com/office/word/2010/wordprocessingDrawing" xmlns:wp="http://schemas.openxmlformats.org/drawingml/2006/wordprocessingDrawing" xmlns:w10="urn:schemas-microsoft-com:office:word" xmlns:w="http://schemas.openxmlformats.org/wordprocessingml/2006/main" xmlns:w14="http://schemas.microsoft.com/office/word/2010/wordml" xmlns:w15="http://schemas.microsoft.com/office/word/2012/wordml" xmlns:w16cex="http://schemas.microsoft.com/office/word/2018/wordml/cex" xmlns:w16cid="http://schemas.microsoft.com/office/word/2016/wordml/cid" xmlns:w16="http://schemas.microsoft.com/office/word/2018/wordml" xmlns:w16se="http://schemas.microsoft.com/office/word/2015/wordml/symex" xmlns:wpg="http://schemas.microsoft.com/office/word/2010/wordprocessingGroup" xmlns:wpi="http://schemas.microsoft.com/office/word/2010/wordprocessingInk" xmlns:wne="http://schemas.microsoft.com/office/word/2006/wordml" xmlns:wps="http://schemas.microsoft.com/office/word/2010/wordprocessingShape" mc:Ignorable="w14 w15 w16se w16cid w16 w16cex wp14">
+<w:ftr xmlns:wpc="http://schemas.microsoft.com/office/word/2010/wordprocessingCanvas" xmlns:cx="http://schemas.microsoft.com/office/drawing/2014/chartex" xmlns:cx1="http://schemas.microsoft.com/office/drawing/2015/9/8/chartex" xmlns:cx2="http://schemas.microsoft.com/office/drawing/2015/10/21/chartex" xmlns:cx3="http://schemas.microsoft.com/office/drawing/2016/5/9/chartex" xmlns:cx4="http://schemas.microsoft.com/office/drawing/2016/5/10/chartex" xmlns:cx5="http://schemas.microsoft.com/office/drawing/2016/5/11/chartex" xmlns:cx6="http://schemas.microsoft.com/office/drawing/2016/5/12/chartex" xmlns:cx7="http://schemas.microsoft.com/office/drawing/2016/5/13/chartex" xmlns:cx8="http://schemas.microsoft.com/office/drawing/2016/5/14/chartex" xmlns:mc="http://schemas.openxmlformats.org/markup-compatibility/2006" xmlns:aink="http://schemas.microsoft.com/office/drawing/2016/ink" xmlns:am3d="http://schemas.microsoft.com/office/drawing/2017/model3d" xmlns:o="urn:schemas-microsoft-com:office:office" xmlns:r="http://schemas.openxmlformats.org/officeDocument/2006/relationships" xmlns:m="http://schemas.openxmlformats.org/officeDocument/2006/math" xmlns:v="urn:schemas-microsoft-com:vml" xmlns:wp14="http://schemas.microsoft.com/office/word/2010/wordprocessingDrawing" xmlns:wp="http://schemas.openxmlformats.org/drawingml/2006/wordprocessingDrawing" xmlns:w10="urn:schemas-microsoft-com:office:word" xmlns:w="http://schemas.openxmlformats.org/wordprocessingml/2006/main" xmlns:w14="http://schemas.microsoft.com/office/word/2010/wordml" xmlns:w15="http://schemas.microsoft.com/office/word/2012/wordml" xmlns:w16cex="http://schemas.microsoft.com/office/word/2018/wordml/cex" xmlns:w16cid="http://schemas.microsoft.com/office/word/2016/wordml/cid" xmlns:w16="http://schemas.microsoft.com/office/word/2018/wordml" xmlns:w16sdtdh="http://schemas.microsoft.com/office/word/2020/wordml/sdtdatahash" xmlns:w16se="http://schemas.microsoft.com/office/word/2015/wordml/symex" xmlns:wpg="http://schemas.microsoft.com/office/word/2010/wordprocessingGroup" xmlns:wpi="http://schemas.microsoft.com/office/word/2010/wordprocessingInk" xmlns:wne="http://schemas.microsoft.com/office/word/2006/wordml" xmlns:wps="http://schemas.microsoft.com/office/word/2010/wordprocessingShape" mc:Ignorable="w14 w15 w16se w16cid w16 w16cex w16sdtdh wp14">
   <w:p>
     <w:pPr>
       <w:pStyle w:val="Bunntekst"/>
@@ -203,7 +341,7 @@
 </file>
 
 <file path=word/footer3.xml><?xml version="1.0" encoding="utf-8"?>
-<w:ftr xmlns:wpc="http://schemas.microsoft.com/office/word/2010/wordprocessingCanvas" xmlns:cx="http://schemas.microsoft.com/office/drawing/2014/chartex" xmlns:cx1="http://schemas.microsoft.com/office/drawing/2015/9/8/chartex" xmlns:cx2="http://schemas.microsoft.com/office/drawing/2015/10/21/chartex" xmlns:cx3="http://schemas.microsoft.com/office/drawing/2016/5/9/chartex" xmlns:cx4="http://schemas.microsoft.com/office/drawing/2016/5/10/chartex" xmlns:cx5="http://schemas.microsoft.com/office/drawing/2016/5/11/chartex" xmlns:cx6="http://schemas.microsoft.com/office/drawing/2016/5/12/chartex" xmlns:cx7="http://schemas.microsoft.com/office/drawing/2016/5/13/chartex" xmlns:cx8="http://schemas.microsoft.com/office/drawing/2016/5/14/chartex" xmlns:mc="http://schemas.openxmlformats.org/markup-compatibility/2006" xmlns:aink="http://schemas.microsoft.com/office/drawing/2016/ink" xmlns:am3d="http://schemas.microsoft.com/office/drawing/2017/model3d" xmlns:o="urn:schemas-microsoft-com:office:office" xmlns:r="http://schemas.openxmlformats.org/officeDocument/2006/relationships" xmlns:m="http://schemas.openxmlformats.org/officeDocument/2006/math" xmlns:v="urn:schemas-microsoft-com:vml" xmlns:wp14="http://schemas.microsoft.com/office/word/2010/wordprocessingDrawing" xmlns:wp="http://schemas.openxmlformats.org/drawingml/2006/wordprocessingDrawing" xmlns:w10="urn:schemas-microsoft-com:office:word" xmlns:w="http://schemas.openxmlformats.org/wordprocessingml/2006/main" xmlns:w14="http://schemas.microsoft.com/office/word/2010/wordml" xmlns:w15="http://schemas.microsoft.com/office/word/2012/wordml" xmlns:w16cex="http://schemas.microsoft.com/office/word/2018/wordml/cex" xmlns:w16cid="http://schemas.microsoft.com/office/word/2016/wordml/cid" xmlns:w16="http://schemas.microsoft.com/office/word/2018/wordml" xmlns:w16se="http://schemas.microsoft.com/office/word/2015/wordml/symex" xmlns:wpg="http://schemas.microsoft.com/office/word/2010/wordprocessingGroup" xmlns:wpi="http://schemas.microsoft.com/office/word/2010/wordprocessingInk" xmlns:wne="http://schemas.microsoft.com/office/word/2006/wordml" xmlns:wps="http://schemas.microsoft.com/office/word/2010/wordprocessingShape" mc:Ignorable="w14 w15 w16se w16cid w16 w16cex wp14">
+<w:ftr xmlns:wpc="http://schemas.microsoft.com/office/word/2010/wordprocessingCanvas" xmlns:cx="http://schemas.microsoft.com/office/drawing/2014/chartex" xmlns:cx1="http://schemas.microsoft.com/office/drawing/2015/9/8/chartex" xmlns:cx2="http://schemas.microsoft.com/office/drawing/2015/10/21/chartex" xmlns:cx3="http://schemas.microsoft.com/office/drawing/2016/5/9/chartex" xmlns:cx4="http://schemas.microsoft.com/office/drawing/2016/5/10/chartex" xmlns:cx5="http://schemas.microsoft.com/office/drawing/2016/5/11/chartex" xmlns:cx6="http://schemas.microsoft.com/office/drawing/2016/5/12/chartex" xmlns:cx7="http://schemas.microsoft.com/office/drawing/2016/5/13/chartex" xmlns:cx8="http://schemas.microsoft.com/office/drawing/2016/5/14/chartex" xmlns:mc="http://schemas.openxmlformats.org/markup-compatibility/2006" xmlns:aink="http://schemas.microsoft.com/office/drawing/2016/ink" xmlns:am3d="http://schemas.microsoft.com/office/drawing/2017/model3d" xmlns:o="urn:schemas-microsoft-com:office:office" xmlns:r="http://schemas.openxmlformats.org/officeDocument/2006/relationships" xmlns:m="http://schemas.openxmlformats.org/officeDocument/2006/math" xmlns:v="urn:schemas-microsoft-com:vml" xmlns:wp14="http://schemas.microsoft.com/office/word/2010/wordprocessingDrawing" xmlns:wp="http://schemas.openxmlformats.org/drawingml/2006/wordprocessingDrawing" xmlns:w10="urn:schemas-microsoft-com:office:word" xmlns:w="http://schemas.openxmlformats.org/wordprocessingml/2006/main" xmlns:w14="http://schemas.microsoft.com/office/word/2010/wordml" xmlns:w15="http://schemas.microsoft.com/office/word/2012/wordml" xmlns:w16cex="http://schemas.microsoft.com/office/word/2018/wordml/cex" xmlns:w16cid="http://schemas.microsoft.com/office/word/2016/wordml/cid" xmlns:w16="http://schemas.microsoft.com/office/word/2018/wordml" xmlns:w16sdtdh="http://schemas.microsoft.com/office/word/2020/wordml/sdtdatahash" xmlns:w16se="http://schemas.microsoft.com/office/word/2015/wordml/symex" xmlns:wpg="http://schemas.microsoft.com/office/word/2010/wordprocessingGroup" xmlns:wpi="http://schemas.microsoft.com/office/word/2010/wordprocessingInk" xmlns:wne="http://schemas.microsoft.com/office/word/2006/wordml" xmlns:wps="http://schemas.microsoft.com/office/word/2010/wordprocessingShape" mc:Ignorable="w14 w15 w16se w16cid w16 w16cex w16sdtdh wp14">
   <w:p>
     <w:pPr>
       <w:pStyle w:val="Bunntekst"/>
@@ -287,7 +425,7 @@
 </file>
 
 <file path=word/footnotes.xml><?xml version="1.0" encoding="utf-8"?>
-<w:footnotes xmlns:wpc="http://schemas.microsoft.com/office/word/2010/wordprocessingCanvas" xmlns:cx="http://schemas.microsoft.com/office/drawing/2014/chartex" xmlns:cx1="http://schemas.microsoft.com/office/drawing/2015/9/8/chartex" xmlns:cx2="http://schemas.microsoft.com/office/drawing/2015/10/21/chartex" xmlns:cx3="http://schemas.microsoft.com/office/drawing/2016/5/9/chartex" xmlns:cx4="http://schemas.microsoft.com/office/drawing/2016/5/10/chartex" xmlns:cx5="http://schemas.microsoft.com/office/drawing/2016/5/11/chartex" xmlns:cx6="http://schemas.microsoft.com/office/drawing/2016/5/12/chartex" xmlns:cx7="http://schemas.microsoft.com/office/drawing/2016/5/13/chartex" xmlns:cx8="http://schemas.microsoft.com/office/drawing/2016/5/14/chartex" xmlns:mc="http://schemas.openxmlformats.org/markup-compatibility/2006" xmlns:aink="http://schemas.microsoft.com/office/drawing/2016/ink" xmlns:am3d="http://schemas.microsoft.com/office/drawing/2017/model3d" xmlns:o="urn:schemas-microsoft-com:office:office" xmlns:r="http://schemas.openxmlformats.org/officeDocument/2006/relationships" xmlns:m="http://schemas.openxmlformats.org/officeDocument/2006/math" xmlns:v="urn:schemas-microsoft-com:vml" xmlns:wp14="http://schemas.microsoft.com/office/word/2010/wordprocessingDrawing" xmlns:wp="http://schemas.openxmlformats.org/drawingml/2006/wordprocessingDrawing" xmlns:w10="urn:schemas-microsoft-com:office:word" xmlns:w="http://schemas.openxmlformats.org/wordprocessingml/2006/main" xmlns:w14="http://schemas.microsoft.com/office/word/2010/wordml" xmlns:w15="http://schemas.microsoft.com/office/word/2012/wordml" xmlns:w16cex="http://schemas.microsoft.com/office/word/2018/wordml/cex" xmlns:w16cid="http://schemas.microsoft.com/office/word/2016/wordml/cid" xmlns:w16="http://schemas.microsoft.com/office/word/2018/wordml" xmlns:w16se="http://schemas.microsoft.com/office/word/2015/wordml/symex" xmlns:wpg="http://schemas.microsoft.com/office/word/2010/wordprocessingGroup" xmlns:wpi="http://schemas.microsoft.com/office/word/2010/wordprocessingInk" xmlns:wne="http://schemas.microsoft.com/office/word/2006/wordml" xmlns:wps="http://schemas.microsoft.com/office/word/2010/wordprocessingShape" mc:Ignorable="w14 w15 w16se w16cid w16 w16cex wp14">
+<w:footnotes xmlns:wpc="http://schemas.microsoft.com/office/word/2010/wordprocessingCanvas" xmlns:cx="http://schemas.microsoft.com/office/drawing/2014/chartex" xmlns:cx1="http://schemas.microsoft.com/office/drawing/2015/9/8/chartex" xmlns:cx2="http://schemas.microsoft.com/office/drawing/2015/10/21/chartex" xmlns:cx3="http://schemas.microsoft.com/office/drawing/2016/5/9/chartex" xmlns:cx4="http://schemas.microsoft.com/office/drawing/2016/5/10/chartex" xmlns:cx5="http://schemas.microsoft.com/office/drawing/2016/5/11/chartex" xmlns:cx6="http://schemas.microsoft.com/office/drawing/2016/5/12/chartex" xmlns:cx7="http://schemas.microsoft.com/office/drawing/2016/5/13/chartex" xmlns:cx8="http://schemas.microsoft.com/office/drawing/2016/5/14/chartex" xmlns:mc="http://schemas.openxmlformats.org/markup-compatibility/2006" xmlns:aink="http://schemas.microsoft.com/office/drawing/2016/ink" xmlns:am3d="http://schemas.microsoft.com/office/drawing/2017/model3d" xmlns:o="urn:schemas-microsoft-com:office:office" xmlns:r="http://schemas.openxmlformats.org/officeDocument/2006/relationships" xmlns:m="http://schemas.openxmlformats.org/officeDocument/2006/math" xmlns:v="urn:schemas-microsoft-com:vml" xmlns:wp14="http://schemas.microsoft.com/office/word/2010/wordprocessingDrawing" xmlns:wp="http://schemas.openxmlformats.org/drawingml/2006/wordprocessingDrawing" xmlns:w10="urn:schemas-microsoft-com:office:word" xmlns:w="http://schemas.openxmlformats.org/wordprocessingml/2006/main" xmlns:w14="http://schemas.microsoft.com/office/word/2010/wordml" xmlns:w15="http://schemas.microsoft.com/office/word/2012/wordml" xmlns:w16cex="http://schemas.microsoft.com/office/word/2018/wordml/cex" xmlns:w16cid="http://schemas.microsoft.com/office/word/2016/wordml/cid" xmlns:w16="http://schemas.microsoft.com/office/word/2018/wordml" xmlns:w16sdtdh="http://schemas.microsoft.com/office/word/2020/wordml/sdtdatahash" xmlns:w16se="http://schemas.microsoft.com/office/word/2015/wordml/symex" xmlns:wpg="http://schemas.microsoft.com/office/word/2010/wordprocessingGroup" xmlns:wpi="http://schemas.microsoft.com/office/word/2010/wordprocessingInk" xmlns:wne="http://schemas.microsoft.com/office/word/2006/wordml" xmlns:wps="http://schemas.microsoft.com/office/word/2010/wordprocessingShape" mc:Ignorable="w14 w15 w16se w16cid w16 w16cex w16sdtdh wp14">
   <w:footnote w:type="separator" w:id="-1">
     <w:p>
       <w:r>
@@ -306,7 +444,7 @@
 </file>
 
 <file path=word/header1.xml><?xml version="1.0" encoding="utf-8"?>
-<w:hdr xmlns:wpc="http://schemas.microsoft.com/office/word/2010/wordprocessingCanvas" xmlns:cx="http://schemas.microsoft.com/office/drawing/2014/chartex" xmlns:cx1="http://schemas.microsoft.com/office/drawing/2015/9/8/chartex" xmlns:cx2="http://schemas.microsoft.com/office/drawing/2015/10/21/chartex" xmlns:cx3="http://schemas.microsoft.com/office/drawing/2016/5/9/chartex" xmlns:cx4="http://schemas.microsoft.com/office/drawing/2016/5/10/chartex" xmlns:cx5="http://schemas.microsoft.com/office/drawing/2016/5/11/chartex" xmlns:cx6="http://schemas.microsoft.com/office/drawing/2016/5/12/chartex" xmlns:cx7="http://schemas.microsoft.com/office/drawing/2016/5/13/chartex" xmlns:cx8="http://schemas.microsoft.com/office/drawing/2016/5/14/chartex" xmlns:mc="http://schemas.openxmlformats.org/markup-compatibility/2006" xmlns:aink="http://schemas.microsoft.com/office/drawing/2016/ink" xmlns:am3d="http://schemas.microsoft.com/office/drawing/2017/model3d" xmlns:o="urn:schemas-microsoft-com:office:office" xmlns:r="http://schemas.openxmlformats.org/officeDocument/2006/relationships" xmlns:m="http://schemas.openxmlformats.org/officeDocument/2006/math" xmlns:v="urn:schemas-microsoft-com:vml" xmlns:wp14="http://schemas.microsoft.com/office/word/2010/wordprocessingDrawing" xmlns:wp="http://schemas.openxmlformats.org/drawingml/2006/wordprocessingDrawing" xmlns:w10="urn:schemas-microsoft-com:office:word" xmlns:w="http://schemas.openxmlformats.org/wordprocessingml/2006/main" xmlns:w14="http://schemas.microsoft.com/office/word/2010/wordml" xmlns:w15="http://schemas.microsoft.com/office/word/2012/wordml" xmlns:w16cex="http://schemas.microsoft.com/office/word/2018/wordml/cex" xmlns:w16cid="http://schemas.microsoft.com/office/word/2016/wordml/cid" xmlns:w16="http://schemas.microsoft.com/office/word/2018/wordml" xmlns:w16se="http://schemas.microsoft.com/office/word/2015/wordml/symex" xmlns:wpg="http://schemas.microsoft.com/office/word/2010/wordprocessingGroup" xmlns:wpi="http://schemas.microsoft.com/office/word/2010/wordprocessingInk" xmlns:wne="http://schemas.microsoft.com/office/word/2006/wordml" xmlns:wps="http://schemas.microsoft.com/office/word/2010/wordprocessingShape" mc:Ignorable="w14 w15 w16se w16cid w16 w16cex wp14">
+<w:hdr xmlns:wpc="http://schemas.microsoft.com/office/word/2010/wordprocessingCanvas" xmlns:cx="http://schemas.microsoft.com/office/drawing/2014/chartex" xmlns:cx1="http://schemas.microsoft.com/office/drawing/2015/9/8/chartex" xmlns:cx2="http://schemas.microsoft.com/office/drawing/2015/10/21/chartex" xmlns:cx3="http://schemas.microsoft.com/office/drawing/2016/5/9/chartex" xmlns:cx4="http://schemas.microsoft.com/office/drawing/2016/5/10/chartex" xmlns:cx5="http://schemas.microsoft.com/office/drawing/2016/5/11/chartex" xmlns:cx6="http://schemas.microsoft.com/office/drawing/2016/5/12/chartex" xmlns:cx7="http://schemas.microsoft.com/office/drawing/2016/5/13/chartex" xmlns:cx8="http://schemas.microsoft.com/office/drawing/2016/5/14/chartex" xmlns:mc="http://schemas.openxmlformats.org/markup-compatibility/2006" xmlns:aink="http://schemas.microsoft.com/office/drawing/2016/ink" xmlns:am3d="http://schemas.microsoft.com/office/drawing/2017/model3d" xmlns:o="urn:schemas-microsoft-com:office:office" xmlns:r="http://schemas.openxmlformats.org/officeDocument/2006/relationships" xmlns:m="http://schemas.openxmlformats.org/officeDocument/2006/math" xmlns:v="urn:schemas-microsoft-com:vml" xmlns:wp14="http://schemas.microsoft.com/office/word/2010/wordprocessingDrawing" xmlns:wp="http://schemas.openxmlformats.org/drawingml/2006/wordprocessingDrawing" xmlns:w10="urn:schemas-microsoft-com:office:word" xmlns:w="http://schemas.openxmlformats.org/wordprocessingml/2006/main" xmlns:w14="http://schemas.microsoft.com/office/word/2010/wordml" xmlns:w15="http://schemas.microsoft.com/office/word/2012/wordml" xmlns:w16cex="http://schemas.microsoft.com/office/word/2018/wordml/cex" xmlns:w16cid="http://schemas.microsoft.com/office/word/2016/wordml/cid" xmlns:w16="http://schemas.microsoft.com/office/word/2018/wordml" xmlns:w16sdtdh="http://schemas.microsoft.com/office/word/2020/wordml/sdtdatahash" xmlns:w16se="http://schemas.microsoft.com/office/word/2015/wordml/symex" xmlns:wpg="http://schemas.microsoft.com/office/word/2010/wordprocessingGroup" xmlns:wpi="http://schemas.microsoft.com/office/word/2010/wordprocessingInk" xmlns:wne="http://schemas.microsoft.com/office/word/2006/wordml" xmlns:wps="http://schemas.microsoft.com/office/word/2010/wordprocessingShape" mc:Ignorable="w14 w15 w16se w16cid w16 w16cex w16sdtdh wp14">
   <w:p>
     <w:pPr>
       <w:pStyle w:val="Topptekst"/>
@@ -316,7 +454,7 @@
 </file>
 
 <file path=word/header2.xml><?xml version="1.0" encoding="utf-8"?>
-<w:hdr xmlns:wpc="http://schemas.microsoft.com/office/word/2010/wordprocessingCanvas" xmlns:cx="http://schemas.microsoft.com/office/drawing/2014/chartex" xmlns:cx1="http://schemas.microsoft.com/office/drawing/2015/9/8/chartex" xmlns:cx2="http://schemas.microsoft.com/office/drawing/2015/10/21/chartex" xmlns:cx3="http://schemas.microsoft.com/office/drawing/2016/5/9/chartex" xmlns:cx4="http://schemas.microsoft.com/office/drawing/2016/5/10/chartex" xmlns:cx5="http://schemas.microsoft.com/office/drawing/2016/5/11/chartex" xmlns:cx6="http://schemas.microsoft.com/office/drawing/2016/5/12/chartex" xmlns:cx7="http://schemas.microsoft.com/office/drawing/2016/5/13/chartex" xmlns:cx8="http://schemas.microsoft.com/office/drawing/2016/5/14/chartex" xmlns:mc="http://schemas.openxmlformats.org/markup-compatibility/2006" xmlns:aink="http://schemas.microsoft.com/office/drawing/2016/ink" xmlns:am3d="http://schemas.microsoft.com/office/drawing/2017/model3d" xmlns:o="urn:schemas-microsoft-com:office:office" xmlns:r="http://schemas.openxmlformats.org/officeDocument/2006/relationships" xmlns:m="http://schemas.openxmlformats.org/officeDocument/2006/math" xmlns:v="urn:schemas-microsoft-com:vml" xmlns:wp14="http://schemas.microsoft.com/office/word/2010/wordprocessingDrawing" xmlns:wp="http://schemas.openxmlformats.org/drawingml/2006/wordprocessingDrawing" xmlns:w10="urn:schemas-microsoft-com:office:word" xmlns:w="http://schemas.openxmlformats.org/wordprocessingml/2006/main" xmlns:w14="http://schemas.microsoft.com/office/word/2010/wordml" xmlns:w15="http://schemas.microsoft.com/office/word/2012/wordml" xmlns:w16cex="http://schemas.microsoft.com/office/word/2018/wordml/cex" xmlns:w16cid="http://schemas.microsoft.com/office/word/2016/wordml/cid" xmlns:w16="http://schemas.microsoft.com/office/word/2018/wordml" xmlns:w16se="http://schemas.microsoft.com/office/word/2015/wordml/symex" xmlns:wpg="http://schemas.microsoft.com/office/word/2010/wordprocessingGroup" xmlns:wpi="http://schemas.microsoft.com/office/word/2010/wordprocessingInk" xmlns:wne="http://schemas.microsoft.com/office/word/2006/wordml" xmlns:wps="http://schemas.microsoft.com/office/word/2010/wordprocessingShape" mc:Ignorable="w14 w15 w16se w16cid w16 w16cex wp14">
+<w:hdr xmlns:wpc="http://schemas.microsoft.com/office/word/2010/wordprocessingCanvas" xmlns:cx="http://schemas.microsoft.com/office/drawing/2014/chartex" xmlns:cx1="http://schemas.microsoft.com/office/drawing/2015/9/8/chartex" xmlns:cx2="http://schemas.microsoft.com/office/drawing/2015/10/21/chartex" xmlns:cx3="http://schemas.microsoft.com/office/drawing/2016/5/9/chartex" xmlns:cx4="http://schemas.microsoft.com/office/drawing/2016/5/10/chartex" xmlns:cx5="http://schemas.microsoft.com/office/drawing/2016/5/11/chartex" xmlns:cx6="http://schemas.microsoft.com/office/drawing/2016/5/12/chartex" xmlns:cx7="http://schemas.microsoft.com/office/drawing/2016/5/13/chartex" xmlns:cx8="http://schemas.microsoft.com/office/drawing/2016/5/14/chartex" xmlns:mc="http://schemas.openxmlformats.org/markup-compatibility/2006" xmlns:aink="http://schemas.microsoft.com/office/drawing/2016/ink" xmlns:am3d="http://schemas.microsoft.com/office/drawing/2017/model3d" xmlns:o="urn:schemas-microsoft-com:office:office" xmlns:r="http://schemas.openxmlformats.org/officeDocument/2006/relationships" xmlns:m="http://schemas.openxmlformats.org/officeDocument/2006/math" xmlns:v="urn:schemas-microsoft-com:vml" xmlns:wp14="http://schemas.microsoft.com/office/word/2010/wordprocessingDrawing" xmlns:wp="http://schemas.openxmlformats.org/drawingml/2006/wordprocessingDrawing" xmlns:w10="urn:schemas-microsoft-com:office:word" xmlns:w="http://schemas.openxmlformats.org/wordprocessingml/2006/main" xmlns:w14="http://schemas.microsoft.com/office/word/2010/wordml" xmlns:w15="http://schemas.microsoft.com/office/word/2012/wordml" xmlns:w16cex="http://schemas.microsoft.com/office/word/2018/wordml/cex" xmlns:w16cid="http://schemas.microsoft.com/office/word/2016/wordml/cid" xmlns:w16="http://schemas.microsoft.com/office/word/2018/wordml" xmlns:w16sdtdh="http://schemas.microsoft.com/office/word/2020/wordml/sdtdatahash" xmlns:w16se="http://schemas.microsoft.com/office/word/2015/wordml/symex" xmlns:wpg="http://schemas.microsoft.com/office/word/2010/wordprocessingGroup" xmlns:wpi="http://schemas.microsoft.com/office/word/2010/wordprocessingInk" xmlns:wne="http://schemas.microsoft.com/office/word/2006/wordml" xmlns:wps="http://schemas.microsoft.com/office/word/2010/wordprocessingShape" mc:Ignorable="w14 w15 w16se w16cid w16 w16cex w16sdtdh wp14">
   <w:p>
     <w:pPr>
       <w:pStyle w:val="Topptekst"/>
@@ -449,7 +587,7 @@
 </file>
 
 <file path=word/header3.xml><?xml version="1.0" encoding="utf-8"?>
-<w:hdr xmlns:wpc="http://schemas.microsoft.com/office/word/2010/wordprocessingCanvas" xmlns:cx="http://schemas.microsoft.com/office/drawing/2014/chartex" xmlns:cx1="http://schemas.microsoft.com/office/drawing/2015/9/8/chartex" xmlns:cx2="http://schemas.microsoft.com/office/drawing/2015/10/21/chartex" xmlns:cx3="http://schemas.microsoft.com/office/drawing/2016/5/9/chartex" xmlns:cx4="http://schemas.microsoft.com/office/drawing/2016/5/10/chartex" xmlns:cx5="http://schemas.microsoft.com/office/drawing/2016/5/11/chartex" xmlns:cx6="http://schemas.microsoft.com/office/drawing/2016/5/12/chartex" xmlns:cx7="http://schemas.microsoft.com/office/drawing/2016/5/13/chartex" xmlns:cx8="http://schemas.microsoft.com/office/drawing/2016/5/14/chartex" xmlns:mc="http://schemas.openxmlformats.org/markup-compatibility/2006" xmlns:aink="http://schemas.microsoft.com/office/drawing/2016/ink" xmlns:am3d="http://schemas.microsoft.com/office/drawing/2017/model3d" xmlns:o="urn:schemas-microsoft-com:office:office" xmlns:r="http://schemas.openxmlformats.org/officeDocument/2006/relationships" xmlns:m="http://schemas.openxmlformats.org/officeDocument/2006/math" xmlns:v="urn:schemas-microsoft-com:vml" xmlns:wp14="http://schemas.microsoft.com/office/word/2010/wordprocessingDrawing" xmlns:wp="http://schemas.openxmlformats.org/drawingml/2006/wordprocessingDrawing" xmlns:w10="urn:schemas-microsoft-com:office:word" xmlns:w="http://schemas.openxmlformats.org/wordprocessingml/2006/main" xmlns:w14="http://schemas.microsoft.com/office/word/2010/wordml" xmlns:w15="http://schemas.microsoft.com/office/word/2012/wordml" xmlns:w16cex="http://schemas.microsoft.com/office/word/2018/wordml/cex" xmlns:w16cid="http://schemas.microsoft.com/office/word/2016/wordml/cid" xmlns:w16="http://schemas.microsoft.com/office/word/2018/wordml" xmlns:w16se="http://schemas.microsoft.com/office/word/2015/wordml/symex" xmlns:wpg="http://schemas.microsoft.com/office/word/2010/wordprocessingGroup" xmlns:wpi="http://schemas.microsoft.com/office/word/2010/wordprocessingInk" xmlns:wne="http://schemas.microsoft.com/office/word/2006/wordml" xmlns:wps="http://schemas.microsoft.com/office/word/2010/wordprocessingShape" mc:Ignorable="w14 w15 w16se w16cid w16 w16cex wp14">
+<w:hdr xmlns:wpc="http://schemas.microsoft.com/office/word/2010/wordprocessingCanvas" xmlns:cx="http://schemas.microsoft.com/office/drawing/2014/chartex" xmlns:cx1="http://schemas.microsoft.com/office/drawing/2015/9/8/chartex" xmlns:cx2="http://schemas.microsoft.com/office/drawing/2015/10/21/chartex" xmlns:cx3="http://schemas.microsoft.com/office/drawing/2016/5/9/chartex" xmlns:cx4="http://schemas.microsoft.com/office/drawing/2016/5/10/chartex" xmlns:cx5="http://schemas.microsoft.com/office/drawing/2016/5/11/chartex" xmlns:cx6="http://schemas.microsoft.com/office/drawing/2016/5/12/chartex" xmlns:cx7="http://schemas.microsoft.com/office/drawing/2016/5/13/chartex" xmlns:cx8="http://schemas.microsoft.com/office/drawing/2016/5/14/chartex" xmlns:mc="http://schemas.openxmlformats.org/markup-compatibility/2006" xmlns:aink="http://schemas.microsoft.com/office/drawing/2016/ink" xmlns:am3d="http://schemas.microsoft.com/office/drawing/2017/model3d" xmlns:o="urn:schemas-microsoft-com:office:office" xmlns:r="http://schemas.openxmlformats.org/officeDocument/2006/relationships" xmlns:m="http://schemas.openxmlformats.org/officeDocument/2006/math" xmlns:v="urn:schemas-microsoft-com:vml" xmlns:wp14="http://schemas.microsoft.com/office/word/2010/wordprocessingDrawing" xmlns:wp="http://schemas.openxmlformats.org/drawingml/2006/wordprocessingDrawing" xmlns:w10="urn:schemas-microsoft-com:office:word" xmlns:w="http://schemas.openxmlformats.org/wordprocessingml/2006/main" xmlns:w14="http://schemas.microsoft.com/office/word/2010/wordml" xmlns:w15="http://schemas.microsoft.com/office/word/2012/wordml" xmlns:w16cex="http://schemas.microsoft.com/office/word/2018/wordml/cex" xmlns:w16cid="http://schemas.microsoft.com/office/word/2016/wordml/cid" xmlns:w16="http://schemas.microsoft.com/office/word/2018/wordml" xmlns:w16sdtdh="http://schemas.microsoft.com/office/word/2020/wordml/sdtdatahash" xmlns:w16se="http://schemas.microsoft.com/office/word/2015/wordml/symex" xmlns:wpg="http://schemas.microsoft.com/office/word/2010/wordprocessingGroup" xmlns:wpi="http://schemas.microsoft.com/office/word/2010/wordprocessingInk" xmlns:wne="http://schemas.microsoft.com/office/word/2006/wordml" xmlns:wps="http://schemas.microsoft.com/office/word/2010/wordprocessingShape" mc:Ignorable="w14 w15 w16se w16cid w16 w16cex w16sdtdh wp14">
   <w:p>
     <w:pPr>
       <w:pStyle w:val="Topptekst"/>
@@ -579,7 +717,7 @@
 </file>
 
 <file path=word/numbering.xml><?xml version="1.0" encoding="utf-8"?>
-<w:numbering xmlns:wpc="http://schemas.microsoft.com/office/word/2010/wordprocessingCanvas" xmlns:cx="http://schemas.microsoft.com/office/drawing/2014/chartex" xmlns:cx1="http://schemas.microsoft.com/office/drawing/2015/9/8/chartex" xmlns:cx2="http://schemas.microsoft.com/office/drawing/2015/10/21/chartex" xmlns:cx3="http://schemas.microsoft.com/office/drawing/2016/5/9/chartex" xmlns:cx4="http://schemas.microsoft.com/office/drawing/2016/5/10/chartex" xmlns:cx5="http://schemas.microsoft.com/office/drawing/2016/5/11/chartex" xmlns:cx6="http://schemas.microsoft.com/office/drawing/2016/5/12/chartex" xmlns:cx7="http://schemas.microsoft.com/office/drawing/2016/5/13/chartex" xmlns:cx8="http://schemas.microsoft.com/office/drawing/2016/5/14/chartex" xmlns:mc="http://schemas.openxmlformats.org/markup-compatibility/2006" xmlns:aink="http://schemas.microsoft.com/office/drawing/2016/ink" xmlns:am3d="http://schemas.microsoft.com/office/drawing/2017/model3d" xmlns:o="urn:schemas-microsoft-com:office:office" xmlns:r="http://schemas.openxmlformats.org/officeDocument/2006/relationships" xmlns:m="http://schemas.openxmlformats.org/officeDocument/2006/math" xmlns:v="urn:schemas-microsoft-com:vml" xmlns:wp14="http://schemas.microsoft.com/office/word/2010/wordprocessingDrawing" xmlns:wp="http://schemas.openxmlformats.org/drawingml/2006/wordprocessingDrawing" xmlns:w10="urn:schemas-microsoft-com:office:word" xmlns:w="http://schemas.openxmlformats.org/wordprocessingml/2006/main" xmlns:w14="http://schemas.microsoft.com/office/word/2010/wordml" xmlns:w15="http://schemas.microsoft.com/office/word/2012/wordml" xmlns:w16cex="http://schemas.microsoft.com/office/word/2018/wordml/cex" xmlns:w16cid="http://schemas.microsoft.com/office/word/2016/wordml/cid" xmlns:w16="http://schemas.microsoft.com/office/word/2018/wordml" xmlns:w16se="http://schemas.microsoft.com/office/word/2015/wordml/symex" xmlns:wpg="http://schemas.microsoft.com/office/word/2010/wordprocessingGroup" xmlns:wpi="http://schemas.microsoft.com/office/word/2010/wordprocessingInk" xmlns:wne="http://schemas.microsoft.com/office/word/2006/wordml" xmlns:wps="http://schemas.microsoft.com/office/word/2010/wordprocessingShape" mc:Ignorable="w14 w15 w16se w16cid w16 w16cex wp14">
+<w:numbering xmlns:wpc="http://schemas.microsoft.com/office/word/2010/wordprocessingCanvas" xmlns:cx="http://schemas.microsoft.com/office/drawing/2014/chartex" xmlns:cx1="http://schemas.microsoft.com/office/drawing/2015/9/8/chartex" xmlns:cx2="http://schemas.microsoft.com/office/drawing/2015/10/21/chartex" xmlns:cx3="http://schemas.microsoft.com/office/drawing/2016/5/9/chartex" xmlns:cx4="http://schemas.microsoft.com/office/drawing/2016/5/10/chartex" xmlns:cx5="http://schemas.microsoft.com/office/drawing/2016/5/11/chartex" xmlns:cx6="http://schemas.microsoft.com/office/drawing/2016/5/12/chartex" xmlns:cx7="http://schemas.microsoft.com/office/drawing/2016/5/13/chartex" xmlns:cx8="http://schemas.microsoft.com/office/drawing/2016/5/14/chartex" xmlns:mc="http://schemas.openxmlformats.org/markup-compatibility/2006" xmlns:aink="http://schemas.microsoft.com/office/drawing/2016/ink" xmlns:am3d="http://schemas.microsoft.com/office/drawing/2017/model3d" xmlns:o="urn:schemas-microsoft-com:office:office" xmlns:r="http://schemas.openxmlformats.org/officeDocument/2006/relationships" xmlns:m="http://schemas.openxmlformats.org/officeDocument/2006/math" xmlns:v="urn:schemas-microsoft-com:vml" xmlns:wp14="http://schemas.microsoft.com/office/word/2010/wordprocessingDrawing" xmlns:wp="http://schemas.openxmlformats.org/drawingml/2006/wordprocessingDrawing" xmlns:w10="urn:schemas-microsoft-com:office:word" xmlns:w="http://schemas.openxmlformats.org/wordprocessingml/2006/main" xmlns:w14="http://schemas.microsoft.com/office/word/2010/wordml" xmlns:w15="http://schemas.microsoft.com/office/word/2012/wordml" xmlns:w16cex="http://schemas.microsoft.com/office/word/2018/wordml/cex" xmlns:w16cid="http://schemas.microsoft.com/office/word/2016/wordml/cid" xmlns:w16="http://schemas.microsoft.com/office/word/2018/wordml" xmlns:w16sdtdh="http://schemas.microsoft.com/office/word/2020/wordml/sdtdatahash" xmlns:w16se="http://schemas.microsoft.com/office/word/2015/wordml/symex" xmlns:wpg="http://schemas.microsoft.com/office/word/2010/wordprocessingGroup" xmlns:wpi="http://schemas.microsoft.com/office/word/2010/wordprocessingInk" xmlns:wne="http://schemas.microsoft.com/office/word/2006/wordml" xmlns:wps="http://schemas.microsoft.com/office/word/2010/wordprocessingShape" mc:Ignorable="w14 w15 w16se w16cid w16 w16cex w16sdtdh wp14">
   <w:abstractNum w:abstractNumId="0" w15:restartNumberingAfterBreak="0">
     <w:nsid w:val="6E1869EC"/>
     <w:multiLevelType w:val="hybridMultilevel"/>
@@ -704,7 +842,7 @@
 </file>
 
 <file path=word/styles.xml><?xml version="1.0" encoding="utf-8"?>
-<w:styles xmlns:mc="http://schemas.openxmlformats.org/markup-compatibility/2006" xmlns:r="http://schemas.openxmlformats.org/officeDocument/2006/relationships" xmlns:w="http://schemas.openxmlformats.org/wordprocessingml/2006/main" xmlns:w14="http://schemas.microsoft.com/office/word/2010/wordml" xmlns:w15="http://schemas.microsoft.com/office/word/2012/wordml" xmlns:w16cex="http://schemas.microsoft.com/office/word/2018/wordml/cex" xmlns:w16cid="http://schemas.microsoft.com/office/word/2016/wordml/cid" xmlns:w16="http://schemas.microsoft.com/office/word/2018/wordml" xmlns:w16se="http://schemas.microsoft.com/office/word/2015/wordml/symex" mc:Ignorable="w14 w15 w16se w16cid w16 w16cex">
+<w:styles xmlns:mc="http://schemas.openxmlformats.org/markup-compatibility/2006" xmlns:r="http://schemas.openxmlformats.org/officeDocument/2006/relationships" xmlns:w="http://schemas.openxmlformats.org/wordprocessingml/2006/main" xmlns:w14="http://schemas.microsoft.com/office/word/2010/wordml" xmlns:w15="http://schemas.microsoft.com/office/word/2012/wordml" xmlns:w16cex="http://schemas.microsoft.com/office/word/2018/wordml/cex" xmlns:w16cid="http://schemas.microsoft.com/office/word/2016/wordml/cid" xmlns:w16="http://schemas.microsoft.com/office/word/2018/wordml" xmlns:w16sdtdh="http://schemas.microsoft.com/office/word/2020/wordml/sdtdatahash" xmlns:w16se="http://schemas.microsoft.com/office/word/2015/wordml/symex" mc:Ignorable="w14 w15 w16se w16cid w16 w16cex w16sdtdh">
   <w:docDefaults>
     <w:rPrDefault>
       <w:rPr>
@@ -1587,25 +1725,6 @@
 </file>
 
 <file path=customXml/item1.xml><?xml version="1.0" encoding="utf-8"?>
-<root>
-</root>
-</file>
-
-<file path=customXml/item2.xml><?xml version="1.0" encoding="utf-8"?>
-<p:properties xmlns:p="http://schemas.microsoft.com/office/2006/metadata/properties" xmlns:xsi="http://www.w3.org/2001/XMLSchema-instance" xmlns:pc="http://schemas.microsoft.com/office/infopath/2007/PartnerControls">
-  <documentManagement>
-    <SharedWithUsers xmlns="bae9230b-e9a8-4b5c-aa6a-eb751bd813a8">
-      <UserInfo>
-        <DisplayName>Saxrud, Jorunn Hollerud</DisplayName>
-        <AccountId>269</AccountId>
-        <AccountType/>
-      </UserInfo>
-    </SharedWithUsers>
-  </documentManagement>
-</p:properties>
-</file>
-
-<file path=customXml/item3.xml><?xml version="1.0" encoding="utf-8"?>
 <?mso-contentType ?>
 <FormTemplates xmlns="http://schemas.microsoft.com/sharepoint/v3/contenttype/forms">
   <Display>DocumentLibraryForm</Display>
@@ -1614,7 +1733,7 @@
 </FormTemplates>
 </file>
 
-<file path=customXml/item4.xml><?xml version="1.0" encoding="utf-8"?>
+<file path=customXml/item2.xml><?xml version="1.0" encoding="utf-8"?>
 <ct:contentTypeSchema xmlns:ct="http://schemas.microsoft.com/office/2006/metadata/contentType" xmlns:ma="http://schemas.microsoft.com/office/2006/metadata/properties/metaAttributes" ct:_="" ma:_="" ma:contentTypeName="Dokument" ma:contentTypeID="0x010100CD6ECB3AD42212489CD38D2117876788" ma:contentTypeVersion="4" ma:contentTypeDescription="Opprett et nytt dokument." ma:contentTypeScope="" ma:versionID="7fe8321b44f57df1a93a8609a139c72e">
   <xsd:schema xmlns:xsd="http://www.w3.org/2001/XMLSchema" xmlns:xs="http://www.w3.org/2001/XMLSchema" xmlns:p="http://schemas.microsoft.com/office/2006/metadata/properties" xmlns:ns2="8b1b55f8-9fa9-409c-8c34-7642b545c301" xmlns:ns3="bae9230b-e9a8-4b5c-aa6a-eb751bd813a8" targetNamespace="http://schemas.microsoft.com/office/2006/metadata/properties" ma:root="true" ma:fieldsID="a0918ad2fa8909106a1a50dae007c683" ns2:_="" ns3:_="">
     <xsd:import namespace="8b1b55f8-9fa9-409c-8c34-7642b545c301"/>
@@ -1779,23 +1898,26 @@
 </ct:contentTypeSchema>
 </file>
 
-<file path=customXml/itemProps1.xml><?xml version="1.0" encoding="utf-8"?>
-<ds:datastoreItem xmlns:ds="http://schemas.openxmlformats.org/officeDocument/2006/customXml" ds:itemID="{0F9B369B-CCEA-4D8F-9E4F-1534FE2AD680}">
-  <ds:schemaRefs/>
-</ds:datastoreItem>
+<file path=customXml/item3.xml><?xml version="1.0" encoding="utf-8"?>
+<root>
+</root>
 </file>
 
-<file path=customXml/itemProps2.xml><?xml version="1.0" encoding="utf-8"?>
-<ds:datastoreItem xmlns:ds="http://schemas.openxmlformats.org/officeDocument/2006/customXml" ds:itemID="{651A58A7-F786-4B90-8093-C974FFAD2210}">
-  <ds:schemaRefs>
-    <ds:schemaRef ds:uri="http://schemas.microsoft.com/office/2006/metadata/properties"/>
-    <ds:schemaRef ds:uri="http://schemas.microsoft.com/office/infopath/2007/PartnerControls"/>
-    <ds:schemaRef ds:uri="bae9230b-e9a8-4b5c-aa6a-eb751bd813a8"/>
-  </ds:schemaRefs>
-</ds:datastoreItem>
+<file path=customXml/item4.xml><?xml version="1.0" encoding="utf-8"?>
+<p:properties xmlns:p="http://schemas.microsoft.com/office/2006/metadata/properties" xmlns:xsi="http://www.w3.org/2001/XMLSchema-instance" xmlns:pc="http://schemas.microsoft.com/office/infopath/2007/PartnerControls">
+  <documentManagement>
+    <SharedWithUsers xmlns="bae9230b-e9a8-4b5c-aa6a-eb751bd813a8">
+      <UserInfo>
+        <DisplayName>Saxrud, Jorunn Hollerud</DisplayName>
+        <AccountId>269</AccountId>
+        <AccountType/>
+      </UserInfo>
+    </SharedWithUsers>
+  </documentManagement>
+</p:properties>
 </file>
 
-<file path=customXml/itemProps3.xml><?xml version="1.0" encoding="utf-8"?>
+<file path=customXml/itemProps1.xml><?xml version="1.0" encoding="utf-8"?>
 <ds:datastoreItem xmlns:ds="http://schemas.openxmlformats.org/officeDocument/2006/customXml" ds:itemID="{1F8640BB-CD4E-4767-B2D5-DD861820AFE6}">
   <ds:schemaRefs>
     <ds:schemaRef ds:uri="http://schemas.microsoft.com/sharepoint/v3/contenttype/forms"/>
@@ -1803,7 +1925,7 @@
 </ds:datastoreItem>
 </file>
 
-<file path=customXml/itemProps4.xml><?xml version="1.0" encoding="utf-8"?>
+<file path=customXml/itemProps2.xml><?xml version="1.0" encoding="utf-8"?>
 <ds:datastoreItem xmlns:ds="http://schemas.openxmlformats.org/officeDocument/2006/customXml" ds:itemID="{097DE376-8C7D-4140-972A-E6B6DB12EDF7}">
   <ds:schemaRefs>
     <ds:schemaRef ds:uri="http://schemas.microsoft.com/office/2006/metadata/contentType"/>
@@ -1820,4 +1942,20 @@
     <ds:schemaRef ds:uri="http://schemas.microsoft.com/internal/obd"/>
   </ds:schemaRefs>
 </ds:datastoreItem>
+</file>
+
+<file path=customXml/itemProps3.xml><?xml version="1.0" encoding="utf-8"?>
+<ds:datastoreItem xmlns:ds="http://schemas.openxmlformats.org/officeDocument/2006/customXml" ds:itemID="{0F9B369B-CCEA-4D8F-9E4F-1534FE2AD680}">
+  <ds:schemaRefs/>
+</ds:datastoreItem>
+</file>
+
+<file path=customXml/itemProps4.xml><?xml version="1.0" encoding="utf-8"?>
+<ds:datastoreItem xmlns:ds="http://schemas.openxmlformats.org/officeDocument/2006/customXml" ds:itemID="{651A58A7-F786-4B90-8093-C974FFAD2210}">
+  <ds:schemaRefs>
+    <ds:schemaRef ds:uri="http://schemas.microsoft.com/office/2006/metadata/properties"/>
+    <ds:schemaRef ds:uri="http://schemas.microsoft.com/office/infopath/2007/PartnerControls"/>
+    <ds:schemaRef ds:uri="bae9230b-e9a8-4b5c-aa6a-eb751bd813a8"/>
+  </ds:schemaRefs>
+</ds:datastoreItem>
 </file>
</xml_diff>

<commit_message>
ArkadeModel  Fixed getSystemID  Fixed firstLastReg ReportModel  Fixed 3.3.4 Print out missing ref
</commit_message>
<xml_diff>
--- a/out/production/bachelorinnlandet/chapters/3.1.14.docx
+++ b/out/production/bachelorinnlandet/chapters/3.1.14.docx
@@ -78,7 +78,7 @@
       <w:tblGrid>
         <w:gridCol w:w="1945"/>
         <w:gridCol w:w="1619"/>
-        <w:gridCol w:w="1695"/>
+        <w:gridCol w:w="1617"/>
         <w:gridCol w:w="1193"/>
         <w:gridCol w:w="1701"/>
       </w:tblGrid>
@@ -101,6 +101,7 @@
                 <w:bCs/>
               </w:rPr>
             </w:pPr>
+            <w:proofErr w:type="spellStart"/>
             <w:r>
               <w:rPr>
                 <w:b/>
@@ -108,6 +109,7 @@
               </w:rPr>
               <w:t>RegistreringsID</w:t>
             </w:r>
+            <w:proofErr w:type="spellEnd"/>
           </w:p>
         </w:tc>
         <w:tc>
@@ -128,6 +130,7 @@
                 <w:bCs/>
               </w:rPr>
             </w:pPr>
+            <w:proofErr w:type="spellStart"/>
             <w:r>
               <w:rPr>
                 <w:b/>
@@ -135,6 +138,7 @@
               </w:rPr>
               <w:t>SystemID</w:t>
             </w:r>
+            <w:proofErr w:type="spellEnd"/>
           </w:p>
         </w:tc>
         <w:tc>
@@ -155,6 +159,7 @@
                 <w:bCs/>
               </w:rPr>
             </w:pPr>
+            <w:proofErr w:type="spellStart"/>
             <w:r>
               <w:rPr>
                 <w:b/>
@@ -162,6 +167,7 @@
               </w:rPr>
               <w:t>OpprettetDato</w:t>
             </w:r>
+            <w:proofErr w:type="spellEnd"/>
           </w:p>
         </w:tc>
         <w:tc>
@@ -182,6 +188,7 @@
                 <w:bCs/>
               </w:rPr>
             </w:pPr>
+            <w:proofErr w:type="spellStart"/>
             <w:r>
               <w:rPr>
                 <w:b/>
@@ -189,6 +196,7 @@
               </w:rPr>
               <w:t>MappeID</w:t>
             </w:r>
+            <w:proofErr w:type="spellEnd"/>
           </w:p>
         </w:tc>
         <w:tc>
@@ -242,9 +250,8 @@
     <w:p>
       <w:pPr>
         <w:rPr>
-          <w:b/>
-          <w:bCs/>
-          <w:u w:val="single"/>
+          <w:i/>
+          <w:iCs/>
         </w:rPr>
       </w:pPr>
       <w:r>
@@ -274,9 +281,8 @@
       </w:r>
       <w:r>
         <w:rPr>
-          <w:b/>
-          <w:bCs/>
-          <w:u w:val="single"/>
+          <w:i/>
+          <w:iCs/>
         </w:rPr>
         <w:t>SJEKK MED N5.11 og N5. 18 (3.1.5 og 3.1.9) for deres datoer.</w:t>
       </w:r>
@@ -1725,15 +1731,6 @@
 </file>
 
 <file path=customXml/item1.xml><?xml version="1.0" encoding="utf-8"?>
-<?mso-contentType ?>
-<FormTemplates xmlns="http://schemas.microsoft.com/sharepoint/v3/contenttype/forms">
-  <Display>DocumentLibraryForm</Display>
-  <Edit>DocumentLibraryForm</Edit>
-  <New>DocumentLibraryForm</New>
-</FormTemplates>
-</file>
-
-<file path=customXml/item2.xml><?xml version="1.0" encoding="utf-8"?>
 <ct:contentTypeSchema xmlns:ct="http://schemas.microsoft.com/office/2006/metadata/contentType" xmlns:ma="http://schemas.microsoft.com/office/2006/metadata/properties/metaAttributes" ct:_="" ma:_="" ma:contentTypeName="Dokument" ma:contentTypeID="0x010100CD6ECB3AD42212489CD38D2117876788" ma:contentTypeVersion="4" ma:contentTypeDescription="Opprett et nytt dokument." ma:contentTypeScope="" ma:versionID="7fe8321b44f57df1a93a8609a139c72e">
   <xsd:schema xmlns:xsd="http://www.w3.org/2001/XMLSchema" xmlns:xs="http://www.w3.org/2001/XMLSchema" xmlns:p="http://schemas.microsoft.com/office/2006/metadata/properties" xmlns:ns2="8b1b55f8-9fa9-409c-8c34-7642b545c301" xmlns:ns3="bae9230b-e9a8-4b5c-aa6a-eb751bd813a8" targetNamespace="http://schemas.microsoft.com/office/2006/metadata/properties" ma:root="true" ma:fieldsID="a0918ad2fa8909106a1a50dae007c683" ns2:_="" ns3:_="">
     <xsd:import namespace="8b1b55f8-9fa9-409c-8c34-7642b545c301"/>
@@ -1898,12 +1895,16 @@
 </ct:contentTypeSchema>
 </file>
 
-<file path=customXml/item3.xml><?xml version="1.0" encoding="utf-8"?>
-<root>
-</root>
+<file path=customXml/item2.xml><?xml version="1.0" encoding="utf-8"?>
+<?mso-contentType ?>
+<FormTemplates xmlns="http://schemas.microsoft.com/sharepoint/v3/contenttype/forms">
+  <Display>DocumentLibraryForm</Display>
+  <Edit>DocumentLibraryForm</Edit>
+  <New>DocumentLibraryForm</New>
+</FormTemplates>
 </file>
 
-<file path=customXml/item4.xml><?xml version="1.0" encoding="utf-8"?>
+<file path=customXml/item3.xml><?xml version="1.0" encoding="utf-8"?>
 <p:properties xmlns:p="http://schemas.microsoft.com/office/2006/metadata/properties" xmlns:xsi="http://www.w3.org/2001/XMLSchema-instance" xmlns:pc="http://schemas.microsoft.com/office/infopath/2007/PartnerControls">
   <documentManagement>
     <SharedWithUsers xmlns="bae9230b-e9a8-4b5c-aa6a-eb751bd813a8">
@@ -1917,15 +1918,12 @@
 </p:properties>
 </file>
 
-<file path=customXml/itemProps1.xml><?xml version="1.0" encoding="utf-8"?>
-<ds:datastoreItem xmlns:ds="http://schemas.openxmlformats.org/officeDocument/2006/customXml" ds:itemID="{1F8640BB-CD4E-4767-B2D5-DD861820AFE6}">
-  <ds:schemaRefs>
-    <ds:schemaRef ds:uri="http://schemas.microsoft.com/sharepoint/v3/contenttype/forms"/>
-  </ds:schemaRefs>
-</ds:datastoreItem>
+<file path=customXml/item4.xml><?xml version="1.0" encoding="utf-8"?>
+<root>
+</root>
 </file>
 
-<file path=customXml/itemProps2.xml><?xml version="1.0" encoding="utf-8"?>
+<file path=customXml/itemProps1.xml><?xml version="1.0" encoding="utf-8"?>
 <ds:datastoreItem xmlns:ds="http://schemas.openxmlformats.org/officeDocument/2006/customXml" ds:itemID="{097DE376-8C7D-4140-972A-E6B6DB12EDF7}">
   <ds:schemaRefs>
     <ds:schemaRef ds:uri="http://schemas.microsoft.com/office/2006/metadata/contentType"/>
@@ -1944,13 +1942,15 @@
 </ds:datastoreItem>
 </file>
 
-<file path=customXml/itemProps3.xml><?xml version="1.0" encoding="utf-8"?>
-<ds:datastoreItem xmlns:ds="http://schemas.openxmlformats.org/officeDocument/2006/customXml" ds:itemID="{0F9B369B-CCEA-4D8F-9E4F-1534FE2AD680}">
-  <ds:schemaRefs/>
+<file path=customXml/itemProps2.xml><?xml version="1.0" encoding="utf-8"?>
+<ds:datastoreItem xmlns:ds="http://schemas.openxmlformats.org/officeDocument/2006/customXml" ds:itemID="{1F8640BB-CD4E-4767-B2D5-DD861820AFE6}">
+  <ds:schemaRefs>
+    <ds:schemaRef ds:uri="http://schemas.microsoft.com/sharepoint/v3/contenttype/forms"/>
+  </ds:schemaRefs>
 </ds:datastoreItem>
 </file>
 
-<file path=customXml/itemProps4.xml><?xml version="1.0" encoding="utf-8"?>
+<file path=customXml/itemProps3.xml><?xml version="1.0" encoding="utf-8"?>
 <ds:datastoreItem xmlns:ds="http://schemas.openxmlformats.org/officeDocument/2006/customXml" ds:itemID="{651A58A7-F786-4B90-8093-C974FFAD2210}">
   <ds:schemaRefs>
     <ds:schemaRef ds:uri="http://schemas.microsoft.com/office/2006/metadata/properties"/>
@@ -1958,4 +1958,10 @@
     <ds:schemaRef ds:uri="bae9230b-e9a8-4b5c-aa6a-eb751bd813a8"/>
   </ds:schemaRefs>
 </ds:datastoreItem>
+</file>
+
+<file path=customXml/itemProps4.xml><?xml version="1.0" encoding="utf-8"?>
+<ds:datastoreItem xmlns:ds="http://schemas.openxmlformats.org/officeDocument/2006/customXml" ds:itemID="{0F9B369B-CCEA-4D8F-9E4F-1534FE2AD680}">
+  <ds:schemaRefs/>
+</ds:datastoreItem>
 </file>
</xml_diff>